<commit_message>
analisis: parametros de ataque analizados
</commit_message>
<xml_diff>
--- a/Analisis del Problema_Parcial1_Info2_Giovanni Romaña.docx
+++ b/Analisis del Problema_Parcial1_Info2_Giovanni Romaña.docx
@@ -3,6 +3,18 @@
 <w:document xmlns:wpc="http://schemas.microsoft.com/office/word/2010/wordprocessingCanvas" xmlns:cx="http://schemas.microsoft.com/office/drawing/2014/chartex" xmlns:cx1="http://schemas.microsoft.com/office/drawing/2015/9/8/chartex" xmlns:cx2="http://schemas.microsoft.com/office/drawing/2015/10/21/chartex" xmlns:cx3="http://schemas.microsoft.com/office/drawing/2016/5/9/chartex" xmlns:cx4="http://schemas.microsoft.com/office/drawing/2016/5/10/chartex" xmlns:cx5="http://schemas.microsoft.com/office/drawing/2016/5/11/chartex" xmlns:cx6="http://schemas.microsoft.com/office/drawing/2016/5/12/chartex" xmlns:cx7="http://schemas.microsoft.com/office/drawing/2016/5/13/chartex" xmlns:cx8="http://schemas.microsoft.com/office/drawing/2016/5/14/chartex" xmlns:mc="http://schemas.openxmlformats.org/markup-compatibility/2006" xmlns:aink="http://schemas.microsoft.com/office/drawing/2016/ink" xmlns:am3d="http://schemas.microsoft.com/office/drawing/2017/model3d" xmlns:o="urn:schemas-microsoft-com:office:office" xmlns:r="http://schemas.openxmlformats.org/officeDocument/2006/relationships" xmlns:m="http://schemas.openxmlformats.org/officeDocument/2006/math" xmlns:v="urn:schemas-microsoft-com:vml" xmlns:wp14="http://schemas.microsoft.com/office/word/2010/wordprocessingDrawing" xmlns:wp="http://schemas.openxmlformats.org/drawingml/2006/wordprocessingDrawing" xmlns:w10="urn:schemas-microsoft-com:office:word" xmlns:w="http://schemas.openxmlformats.org/wordprocessingml/2006/main" xmlns:w14="http://schemas.microsoft.com/office/word/2010/wordml" xmlns:w15="http://schemas.microsoft.com/office/word/2012/wordml" xmlns:w16cex="http://schemas.microsoft.com/office/word/2018/wordml/cex" xmlns:w16cid="http://schemas.microsoft.com/office/word/2016/wordml/cid" xmlns:w16="http://schemas.microsoft.com/office/word/2018/wordml" xmlns:w16se="http://schemas.microsoft.com/office/word/2015/wordml/symex" xmlns:wpg="http://schemas.microsoft.com/office/word/2010/wordprocessingGroup" xmlns:wpi="http://schemas.microsoft.com/office/word/2010/wordprocessingInk" xmlns:wne="http://schemas.microsoft.com/office/word/2006/wordml" xmlns:wps="http://schemas.microsoft.com/office/word/2010/wordprocessingShape" mc:Ignorable="w14 w15 w16se w16cid w16 w16cex wp14">
   <w:body>
     <w:p>
+      <w:pPr>
+        <w:rPr>
+          <w:noProof/>
+        </w:rPr>
+      </w:pPr>
+    </w:p>
+    <w:p>
+      <w:pPr>
+        <w:rPr>
+          <w:noProof/>
+        </w:rPr>
+      </w:pPr>
       <w:r>
         <w:rPr>
           <w:noProof/>
@@ -49,6 +61,85 @@
           </wp:inline>
         </w:drawing>
       </w:r>
+    </w:p>
+    <w:p>
+      <w:pPr>
+        <w:rPr>
+          <w:noProof/>
+        </w:rPr>
+      </w:pPr>
+    </w:p>
+    <w:p>
+      <w:pPr>
+        <w:tabs>
+          <w:tab w:val="left" w:pos="2550"/>
+        </w:tabs>
+      </w:pPr>
+      <w:r>
+        <w:tab/>
+      </w:r>
+    </w:p>
+    <w:p>
+      <w:pPr>
+        <w:jc w:val="left"/>
+      </w:pPr>
+      <w:r>
+        <w:br w:type="page"/>
+      </w:r>
+      <w:r>
+        <w:rPr>
+          <w:noProof/>
+        </w:rPr>
+        <w:lastRenderedPageBreak/>
+        <w:drawing>
+          <wp:inline distT="0" distB="0" distL="0" distR="0" wp14:anchorId="513D1D59" wp14:editId="2AD4CD9F">
+            <wp:extent cx="6210300" cy="4657725"/>
+            <wp:effectExtent l="0" t="0" r="0" b="9525"/>
+            <wp:docPr id="2" name="Imagen 2" descr="Texto, Carta&#10;&#10;Descripción generada automáticamente"/>
+            <wp:cNvGraphicFramePr>
+              <a:graphicFrameLocks xmlns:a="http://schemas.openxmlformats.org/drawingml/2006/main" noChangeAspect="1"/>
+            </wp:cNvGraphicFramePr>
+            <a:graphic xmlns:a="http://schemas.openxmlformats.org/drawingml/2006/main">
+              <a:graphicData uri="http://schemas.openxmlformats.org/drawingml/2006/picture">
+                <pic:pic xmlns:pic="http://schemas.openxmlformats.org/drawingml/2006/picture">
+                  <pic:nvPicPr>
+                    <pic:cNvPr id="2" name="Imagen 2" descr="Texto, Carta&#10;&#10;Descripción generada automáticamente"/>
+                    <pic:cNvPicPr/>
+                  </pic:nvPicPr>
+                  <pic:blipFill>
+                    <a:blip r:embed="rId5" cstate="print">
+                      <a:extLst>
+                        <a:ext uri="{28A0092B-C50C-407E-A947-70E740481C1C}">
+                          <a14:useLocalDpi xmlns:a14="http://schemas.microsoft.com/office/drawing/2010/main" val="0"/>
+                        </a:ext>
+                      </a:extLst>
+                    </a:blip>
+                    <a:stretch>
+                      <a:fillRect/>
+                    </a:stretch>
+                  </pic:blipFill>
+                  <pic:spPr>
+                    <a:xfrm>
+                      <a:off x="0" y="0"/>
+                      <a:ext cx="6210300" cy="4657725"/>
+                    </a:xfrm>
+                    <a:prstGeom prst="rect">
+                      <a:avLst/>
+                    </a:prstGeom>
+                  </pic:spPr>
+                </pic:pic>
+              </a:graphicData>
+            </a:graphic>
+          </wp:inline>
+        </w:drawing>
+      </w:r>
+    </w:p>
+    <w:p>
+      <w:pPr>
+        <w:tabs>
+          <w:tab w:val="left" w:pos="2550"/>
+        </w:tabs>
+      </w:pPr>
     </w:p>
     <w:sectPr>
       <w:pgSz w:w="12240" w:h="15840"/>

</xml_diff>

<commit_message>
Conideraciones sobre el tiempo de los ataques
</commit_message>
<xml_diff>
--- a/Analisis del Problema_Parcial1_Info2_Giovanni Romaña.docx
+++ b/Analisis del Problema_Parcial1_Info2_Giovanni Romaña.docx
@@ -122,6 +122,63 @@
                     <a:xfrm>
                       <a:off x="0" y="0"/>
                       <a:ext cx="6210300" cy="4657725"/>
+                    </a:xfrm>
+                    <a:prstGeom prst="rect">
+                      <a:avLst/>
+                    </a:prstGeom>
+                  </pic:spPr>
+                </pic:pic>
+              </a:graphicData>
+            </a:graphic>
+          </wp:inline>
+        </w:drawing>
+      </w:r>
+    </w:p>
+    <w:p>
+      <w:r>
+        <w:br w:type="page"/>
+      </w:r>
+    </w:p>
+    <w:p>
+      <w:pPr>
+        <w:jc w:val="left"/>
+      </w:pPr>
+      <w:r>
+        <w:rPr>
+          <w:noProof/>
+        </w:rPr>
+        <w:lastRenderedPageBreak/>
+        <w:drawing>
+          <wp:inline distT="0" distB="0" distL="0" distR="0" wp14:anchorId="149294DC" wp14:editId="066666F8">
+            <wp:extent cx="5612130" cy="4209415"/>
+            <wp:effectExtent l="0" t="0" r="7620" b="635"/>
+            <wp:docPr id="3" name="Imagen 3" descr="Texto, Carta&#10;&#10;Descripción generada automáticamente"/>
+            <wp:cNvGraphicFramePr>
+              <a:graphicFrameLocks xmlns:a="http://schemas.openxmlformats.org/drawingml/2006/main" noChangeAspect="1"/>
+            </wp:cNvGraphicFramePr>
+            <a:graphic xmlns:a="http://schemas.openxmlformats.org/drawingml/2006/main">
+              <a:graphicData uri="http://schemas.openxmlformats.org/drawingml/2006/picture">
+                <pic:pic xmlns:pic="http://schemas.openxmlformats.org/drawingml/2006/picture">
+                  <pic:nvPicPr>
+                    <pic:cNvPr id="3" name="Imagen 3" descr="Texto, Carta&#10;&#10;Descripción generada automáticamente"/>
+                    <pic:cNvPicPr/>
+                  </pic:nvPicPr>
+                  <pic:blipFill>
+                    <a:blip r:embed="rId6" cstate="print">
+                      <a:extLst>
+                        <a:ext uri="{28A0092B-C50C-407E-A947-70E740481C1C}">
+                          <a14:useLocalDpi xmlns:a14="http://schemas.microsoft.com/office/drawing/2010/main" val="0"/>
+                        </a:ext>
+                      </a:extLst>
+                    </a:blip>
+                    <a:stretch>
+                      <a:fillRect/>
+                    </a:stretch>
+                  </pic:blipFill>
+                  <pic:spPr>
+                    <a:xfrm>
+                      <a:off x="0" y="0"/>
+                      <a:ext cx="5612130" cy="4209415"/>
                     </a:xfrm>
                     <a:prstGeom prst="rect">
                       <a:avLst/>

</xml_diff>

<commit_message>
Notas al analisis del problema
</commit_message>
<xml_diff>
--- a/Analisis del Problema_Parcial1_Info2_Giovanni Romaña.docx
+++ b/Analisis del Problema_Parcial1_Info2_Giovanni Romaña.docx
@@ -35,7 +35,7 @@
                     <pic:cNvPicPr/>
                   </pic:nvPicPr>
                   <pic:blipFill>
-                    <a:blip r:embed="rId4" cstate="print">
+                    <a:blip r:embed="rId6" cstate="print">
                       <a:extLst>
                         <a:ext uri="{28A0092B-C50C-407E-A947-70E740481C1C}">
                           <a14:useLocalDpi xmlns:a14="http://schemas.microsoft.com/office/drawing/2010/main" val="0"/>
@@ -107,7 +107,7 @@
                     <pic:cNvPicPr/>
                   </pic:nvPicPr>
                   <pic:blipFill>
-                    <a:blip r:embed="rId5" cstate="print">
+                    <a:blip r:embed="rId7" cstate="print">
                       <a:extLst>
                         <a:ext uri="{28A0092B-C50C-407E-A947-70E740481C1C}">
                           <a14:useLocalDpi xmlns:a14="http://schemas.microsoft.com/office/drawing/2010/main" val="0"/>
@@ -135,6 +135,9 @@
       </w:r>
     </w:p>
     <w:p>
+      <w:pPr>
+        <w:jc w:val="left"/>
+      </w:pPr>
       <w:r>
         <w:br w:type="page"/>
       </w:r>
@@ -164,7 +167,7 @@
                     <pic:cNvPicPr/>
                   </pic:nvPicPr>
                   <pic:blipFill>
-                    <a:blip r:embed="rId6" cstate="print">
+                    <a:blip r:embed="rId8" cstate="print">
                       <a:extLst>
                         <a:ext uri="{28A0092B-C50C-407E-A947-70E740481C1C}">
                           <a14:useLocalDpi xmlns:a14="http://schemas.microsoft.com/office/drawing/2010/main" val="0"/>
@@ -198,6 +201,46 @@
         </w:tabs>
       </w:pPr>
     </w:p>
+    <w:p>
+      <w:pPr>
+        <w:tabs>
+          <w:tab w:val="left" w:pos="2550"/>
+        </w:tabs>
+      </w:pPr>
+      <w:r>
+        <w:t>Notas sobre el análisis:</w:t>
+      </w:r>
+    </w:p>
+    <w:p>
+      <w:pPr>
+        <w:pStyle w:val="Prrafodelista"/>
+        <w:numPr>
+          <w:ilvl w:val="0"/>
+          <w:numId w:val="1"/>
+        </w:numPr>
+        <w:tabs>
+          <w:tab w:val="left" w:pos="2550"/>
+        </w:tabs>
+      </w:pPr>
+      <w:r>
+        <w:t>Para evaluar sin un ataque ofensivo fue exitoso se tiene en cuenta el tiempo de vuelo del proyectil. Considerando que ese tiempo debe ser menor a 2.5 segundos que es el tiempo que toma la reacción del cañón defensivo ya que se demora 2 segundos en llegar la información por parte del infiltrado y otros 0.5 segundos en que la computadora analice la información y configure el cañón para el ataque.</w:t>
+      </w:r>
+    </w:p>
+    <w:p>
+      <w:pPr>
+        <w:pStyle w:val="Prrafodelista"/>
+        <w:numPr>
+          <w:ilvl w:val="0"/>
+          <w:numId w:val="1"/>
+        </w:numPr>
+        <w:tabs>
+          <w:tab w:val="left" w:pos="2550"/>
+        </w:tabs>
+      </w:pPr>
+      <w:r>
+        <w:t>Se encuentra el tiempo de vuelo igualando la posición final en el Y del proyectil lanzado con la posición a la que se encuentra el cañón defensivo.</w:t>
+      </w:r>
+    </w:p>
     <w:sectPr>
       <w:pgSz w:w="12240" w:h="15840"/>
       <w:pgMar w:top="1417" w:right="1701" w:bottom="1417" w:left="1701" w:header="708" w:footer="708" w:gutter="0"/>
@@ -206,6 +249,127 @@
     </w:sectPr>
   </w:body>
 </w:document>
+</file>
+
+<file path=word/numbering.xml><?xml version="1.0" encoding="utf-8"?>
+<w:numbering xmlns:wpc="http://schemas.microsoft.com/office/word/2010/wordprocessingCanvas" xmlns:cx="http://schemas.microsoft.com/office/drawing/2014/chartex" xmlns:cx1="http://schemas.microsoft.com/office/drawing/2015/9/8/chartex" xmlns:cx2="http://schemas.microsoft.com/office/drawing/2015/10/21/chartex" xmlns:cx3="http://schemas.microsoft.com/office/drawing/2016/5/9/chartex" xmlns:cx4="http://schemas.microsoft.com/office/drawing/2016/5/10/chartex" xmlns:cx5="http://schemas.microsoft.com/office/drawing/2016/5/11/chartex" xmlns:cx6="http://schemas.microsoft.com/office/drawing/2016/5/12/chartex" xmlns:cx7="http://schemas.microsoft.com/office/drawing/2016/5/13/chartex" xmlns:cx8="http://schemas.microsoft.com/office/drawing/2016/5/14/chartex" xmlns:mc="http://schemas.openxmlformats.org/markup-compatibility/2006" xmlns:aink="http://schemas.microsoft.com/office/drawing/2016/ink" xmlns:am3d="http://schemas.microsoft.com/office/drawing/2017/model3d" xmlns:o="urn:schemas-microsoft-com:office:office" xmlns:r="http://schemas.openxmlformats.org/officeDocument/2006/relationships" xmlns:m="http://schemas.openxmlformats.org/officeDocument/2006/math" xmlns:v="urn:schemas-microsoft-com:vml" xmlns:wp14="http://schemas.microsoft.com/office/word/2010/wordprocessingDrawing" xmlns:wp="http://schemas.openxmlformats.org/drawingml/2006/wordprocessingDrawing" xmlns:w10="urn:schemas-microsoft-com:office:word" xmlns:w="http://schemas.openxmlformats.org/wordprocessingml/2006/main" xmlns:w14="http://schemas.microsoft.com/office/word/2010/wordml" xmlns:w15="http://schemas.microsoft.com/office/word/2012/wordml" xmlns:w16cex="http://schemas.microsoft.com/office/word/2018/wordml/cex" xmlns:w16cid="http://schemas.microsoft.com/office/word/2016/wordml/cid" xmlns:w16="http://schemas.microsoft.com/office/word/2018/wordml" xmlns:w16se="http://schemas.microsoft.com/office/word/2015/wordml/symex" xmlns:wpg="http://schemas.microsoft.com/office/word/2010/wordprocessingGroup" xmlns:wpi="http://schemas.microsoft.com/office/word/2010/wordprocessingInk" xmlns:wne="http://schemas.microsoft.com/office/word/2006/wordml" xmlns:wps="http://schemas.microsoft.com/office/word/2010/wordprocessingShape" mc:Ignorable="w14 w15 w16se w16cid w16 w16cex wp14">
+  <w:abstractNum w:abstractNumId="0" w15:restartNumberingAfterBreak="0">
+    <w:nsid w:val="76D6331B"/>
+    <w:multiLevelType w:val="hybridMultilevel"/>
+    <w:tmpl w:val="C3BC838A"/>
+    <w:lvl w:ilvl="0" w:tplc="240A0001">
+      <w:start w:val="1"/>
+      <w:numFmt w:val="bullet"/>
+      <w:lvlText w:val=""/>
+      <w:lvlJc w:val="left"/>
+      <w:pPr>
+        <w:ind w:left="720" w:hanging="360"/>
+      </w:pPr>
+      <w:rPr>
+        <w:rFonts w:ascii="Symbol" w:hAnsi="Symbol" w:hint="default"/>
+      </w:rPr>
+    </w:lvl>
+    <w:lvl w:ilvl="1" w:tplc="240A0003" w:tentative="1">
+      <w:start w:val="1"/>
+      <w:numFmt w:val="bullet"/>
+      <w:lvlText w:val="o"/>
+      <w:lvlJc w:val="left"/>
+      <w:pPr>
+        <w:ind w:left="1440" w:hanging="360"/>
+      </w:pPr>
+      <w:rPr>
+        <w:rFonts w:ascii="Courier New" w:hAnsi="Courier New" w:cs="Courier New" w:hint="default"/>
+      </w:rPr>
+    </w:lvl>
+    <w:lvl w:ilvl="2" w:tplc="240A0005" w:tentative="1">
+      <w:start w:val="1"/>
+      <w:numFmt w:val="bullet"/>
+      <w:lvlText w:val=""/>
+      <w:lvlJc w:val="left"/>
+      <w:pPr>
+        <w:ind w:left="2160" w:hanging="360"/>
+      </w:pPr>
+      <w:rPr>
+        <w:rFonts w:ascii="Wingdings" w:hAnsi="Wingdings" w:hint="default"/>
+      </w:rPr>
+    </w:lvl>
+    <w:lvl w:ilvl="3" w:tplc="240A0001" w:tentative="1">
+      <w:start w:val="1"/>
+      <w:numFmt w:val="bullet"/>
+      <w:lvlText w:val=""/>
+      <w:lvlJc w:val="left"/>
+      <w:pPr>
+        <w:ind w:left="2880" w:hanging="360"/>
+      </w:pPr>
+      <w:rPr>
+        <w:rFonts w:ascii="Symbol" w:hAnsi="Symbol" w:hint="default"/>
+      </w:rPr>
+    </w:lvl>
+    <w:lvl w:ilvl="4" w:tplc="240A0003" w:tentative="1">
+      <w:start w:val="1"/>
+      <w:numFmt w:val="bullet"/>
+      <w:lvlText w:val="o"/>
+      <w:lvlJc w:val="left"/>
+      <w:pPr>
+        <w:ind w:left="3600" w:hanging="360"/>
+      </w:pPr>
+      <w:rPr>
+        <w:rFonts w:ascii="Courier New" w:hAnsi="Courier New" w:cs="Courier New" w:hint="default"/>
+      </w:rPr>
+    </w:lvl>
+    <w:lvl w:ilvl="5" w:tplc="240A0005" w:tentative="1">
+      <w:start w:val="1"/>
+      <w:numFmt w:val="bullet"/>
+      <w:lvlText w:val=""/>
+      <w:lvlJc w:val="left"/>
+      <w:pPr>
+        <w:ind w:left="4320" w:hanging="360"/>
+      </w:pPr>
+      <w:rPr>
+        <w:rFonts w:ascii="Wingdings" w:hAnsi="Wingdings" w:hint="default"/>
+      </w:rPr>
+    </w:lvl>
+    <w:lvl w:ilvl="6" w:tplc="240A0001" w:tentative="1">
+      <w:start w:val="1"/>
+      <w:numFmt w:val="bullet"/>
+      <w:lvlText w:val=""/>
+      <w:lvlJc w:val="left"/>
+      <w:pPr>
+        <w:ind w:left="5040" w:hanging="360"/>
+      </w:pPr>
+      <w:rPr>
+        <w:rFonts w:ascii="Symbol" w:hAnsi="Symbol" w:hint="default"/>
+      </w:rPr>
+    </w:lvl>
+    <w:lvl w:ilvl="7" w:tplc="240A0003" w:tentative="1">
+      <w:start w:val="1"/>
+      <w:numFmt w:val="bullet"/>
+      <w:lvlText w:val="o"/>
+      <w:lvlJc w:val="left"/>
+      <w:pPr>
+        <w:ind w:left="5760" w:hanging="360"/>
+      </w:pPr>
+      <w:rPr>
+        <w:rFonts w:ascii="Courier New" w:hAnsi="Courier New" w:cs="Courier New" w:hint="default"/>
+      </w:rPr>
+    </w:lvl>
+    <w:lvl w:ilvl="8" w:tplc="240A0005" w:tentative="1">
+      <w:start w:val="1"/>
+      <w:numFmt w:val="bullet"/>
+      <w:lvlText w:val=""/>
+      <w:lvlJc w:val="left"/>
+      <w:pPr>
+        <w:ind w:left="6480" w:hanging="360"/>
+      </w:pPr>
+      <w:rPr>
+        <w:rFonts w:ascii="Wingdings" w:hAnsi="Wingdings" w:hint="default"/>
+      </w:rPr>
+    </w:lvl>
+  </w:abstractNum>
+  <w:num w:numId="1">
+    <w:abstractNumId w:val="0"/>
+  </w:num>
+</w:numbering>
 </file>
 
 <file path=word/styles.xml><?xml version="1.0" encoding="utf-8"?>
@@ -638,6 +802,17 @@
     <w:semiHidden/>
     <w:unhideWhenUsed/>
   </w:style>
+  <w:style w:type="paragraph" w:styleId="Prrafodelista">
+    <w:name w:val="List Paragraph"/>
+    <w:basedOn w:val="Normal"/>
+    <w:uiPriority w:val="34"/>
+    <w:qFormat/>
+    <w:rsid w:val="00615495"/>
+    <w:pPr>
+      <w:ind w:left="720"/>
+      <w:contextualSpacing/>
+    </w:pPr>
+  </w:style>
 </w:styles>
 </file>
 
@@ -900,4 +1075,16 @@
     </a:ext>
   </a:extLst>
 </a:theme>
+</file>
+
+<file path=customXml/item1.xml><?xml version="1.0" encoding="utf-8"?>
+<b:Sources xmlns:b="http://schemas.openxmlformats.org/officeDocument/2006/bibliography" xmlns="http://schemas.openxmlformats.org/officeDocument/2006/bibliography" SelectedStyle="\APASixthEditionOfficeOnline.xsl" StyleName="APA" Version="6"/>
+</file>
+
+<file path=customXml/itemProps1.xml><?xml version="1.0" encoding="utf-8"?>
+<ds:datastoreItem xmlns:ds="http://schemas.openxmlformats.org/officeDocument/2006/customXml" ds:itemID="{C1E18B86-02ED-498C-9598-BF5DBAFDB21C}">
+  <ds:schemaRefs>
+    <ds:schemaRef ds:uri="http://schemas.openxmlformats.org/officeDocument/2006/bibliography"/>
+  </ds:schemaRefs>
+</ds:datastoreItem>
 </file>
</xml_diff>